<commit_message>
Update Instructions for download and the running of the code.docx
</commit_message>
<xml_diff>
--- a/Instructions for download and the running of the code.docx
+++ b/Instructions for download and the running of the code.docx
@@ -20,15 +20,32 @@
     </w:p>
     <w:p>
       <w:pPr>
-        <w:spacing w:line="240" w:lineRule="auto"/>
-      </w:pPr>
-    </w:p>
-    <w:p>
-      <w:pPr>
-        <w:pStyle w:val="ListParagraph"/>
-        <w:numPr>
-          <w:ilvl w:val="0"/>
-          <w:numId w:val="1"/>
+        <w:pStyle w:val="ListParagraph"/>
+      </w:pPr>
+    </w:p>
+    <w:p>
+      <w:pPr>
+        <w:pStyle w:val="ListParagraph"/>
+        <w:numPr>
+          <w:ilvl w:val="0"/>
+          <w:numId w:val="3"/>
+        </w:numPr>
+      </w:pPr>
+      <w:r>
+        <w:t>When on the website click on the Assessment 1 tab</w:t>
+      </w:r>
+    </w:p>
+    <w:p>
+      <w:pPr>
+        <w:spacing w:line="240" w:lineRule="auto"/>
+      </w:pPr>
+    </w:p>
+    <w:p>
+      <w:pPr>
+        <w:pStyle w:val="ListParagraph"/>
+        <w:numPr>
+          <w:ilvl w:val="0"/>
+          <w:numId w:val="3"/>
         </w:numPr>
         <w:spacing w:line="240" w:lineRule="auto"/>
       </w:pPr>
@@ -36,27 +53,35 @@
         <w:t xml:space="preserve">Press download on </w:t>
       </w:r>
       <w:r>
-        <w:t xml:space="preserve">the "download" on the assessment 1 tab </w:t>
-      </w:r>
-    </w:p>
-    <w:p>
-      <w:pPr>
-        <w:pStyle w:val="ListParagraph"/>
-        <w:spacing w:line="240" w:lineRule="auto"/>
-      </w:pPr>
-    </w:p>
-    <w:p>
-      <w:pPr>
-        <w:pStyle w:val="ListParagraph"/>
-        <w:spacing w:line="240" w:lineRule="auto"/>
-      </w:pPr>
-    </w:p>
-    <w:p>
-      <w:pPr>
-        <w:pStyle w:val="ListParagraph"/>
-        <w:numPr>
-          <w:ilvl w:val="0"/>
-          <w:numId w:val="1"/>
+        <w:t>the "download"</w:t>
+      </w:r>
+      <w:r>
+        <w:t xml:space="preserve"> button</w:t>
+      </w:r>
+      <w:r>
+        <w:t xml:space="preserve"> on the assessment 1 tab </w:t>
+      </w:r>
+      <w:bookmarkStart w:id="0" w:name="_GoBack"/>
+      <w:bookmarkEnd w:id="0"/>
+    </w:p>
+    <w:p>
+      <w:pPr>
+        <w:pStyle w:val="ListParagraph"/>
+        <w:spacing w:line="240" w:lineRule="auto"/>
+      </w:pPr>
+    </w:p>
+    <w:p>
+      <w:pPr>
+        <w:pStyle w:val="ListParagraph"/>
+        <w:spacing w:line="240" w:lineRule="auto"/>
+      </w:pPr>
+    </w:p>
+    <w:p>
+      <w:pPr>
+        <w:pStyle w:val="ListParagraph"/>
+        <w:numPr>
+          <w:ilvl w:val="0"/>
+          <w:numId w:val="3"/>
         </w:numPr>
         <w:spacing w:line="240" w:lineRule="auto"/>
       </w:pPr>
@@ -78,7 +103,7 @@
         <w:pStyle w:val="ListParagraph"/>
         <w:numPr>
           <w:ilvl w:val="0"/>
-          <w:numId w:val="1"/>
+          <w:numId w:val="3"/>
         </w:numPr>
         <w:spacing w:line="240" w:lineRule="auto"/>
       </w:pPr>
@@ -100,7 +125,7 @@
         <w:pStyle w:val="ListParagraph"/>
         <w:numPr>
           <w:ilvl w:val="0"/>
-          <w:numId w:val="1"/>
+          <w:numId w:val="3"/>
         </w:numPr>
         <w:spacing w:line="240" w:lineRule="auto"/>
       </w:pPr>
@@ -122,7 +147,7 @@
         <w:pStyle w:val="ListParagraph"/>
         <w:numPr>
           <w:ilvl w:val="0"/>
-          <w:numId w:val="1"/>
+          <w:numId w:val="3"/>
         </w:numPr>
         <w:spacing w:line="240" w:lineRule="auto"/>
       </w:pPr>
@@ -144,7 +169,7 @@
         <w:pStyle w:val="ListParagraph"/>
         <w:numPr>
           <w:ilvl w:val="0"/>
-          <w:numId w:val="1"/>
+          <w:numId w:val="3"/>
         </w:numPr>
         <w:spacing w:line="240" w:lineRule="auto"/>
       </w:pPr>
@@ -166,7 +191,7 @@
         <w:pStyle w:val="ListParagraph"/>
         <w:numPr>
           <w:ilvl w:val="0"/>
-          <w:numId w:val="1"/>
+          <w:numId w:val="3"/>
         </w:numPr>
         <w:spacing w:line="240" w:lineRule="auto"/>
       </w:pPr>
@@ -194,7 +219,7 @@
         <w:pStyle w:val="ListParagraph"/>
         <w:numPr>
           <w:ilvl w:val="0"/>
-          <w:numId w:val="1"/>
+          <w:numId w:val="3"/>
         </w:numPr>
         <w:spacing w:line="240" w:lineRule="auto"/>
       </w:pPr>
@@ -228,8 +253,6 @@
         </w:rPr>
         <w:t>Instructions for download from Github</w:t>
       </w:r>
-      <w:bookmarkStart w:id="0" w:name="_GoBack"/>
-      <w:bookmarkEnd w:id="0"/>
     </w:p>
     <w:p>
       <w:pPr>
@@ -386,6 +409,7 @@
         <w:spacing w:line="240" w:lineRule="auto"/>
       </w:pPr>
       <w:r>
+        <w:lastRenderedPageBreak/>
         <w:t>Go back onto the ‘Agent based model’ repository</w:t>
       </w:r>
     </w:p>
@@ -411,7 +435,6 @@
         <w:spacing w:line="240" w:lineRule="auto"/>
       </w:pPr>
       <w:r>
-        <w:lastRenderedPageBreak/>
         <w:t>Click on the ‘agentframework.md’ file</w:t>
       </w:r>
     </w:p>
@@ -760,6 +783,92 @@
     </w:lvl>
   </w:abstractNum>
   <w:abstractNum w:abstractNumId="1" w15:restartNumberingAfterBreak="0">
+    <w:nsid w:val="5369399D"/>
+    <w:multiLevelType w:val="hybridMultilevel"/>
+    <w:tmpl w:val="037AC1D8"/>
+    <w:lvl w:ilvl="0" w:tplc="0809000F">
+      <w:start w:val="1"/>
+      <w:numFmt w:val="decimal"/>
+      <w:lvlText w:val="%1."/>
+      <w:lvlJc w:val="left"/>
+      <w:pPr>
+        <w:ind w:left="720" w:hanging="360"/>
+      </w:pPr>
+    </w:lvl>
+    <w:lvl w:ilvl="1" w:tplc="08090019" w:tentative="1">
+      <w:start w:val="1"/>
+      <w:numFmt w:val="lowerLetter"/>
+      <w:lvlText w:val="%2."/>
+      <w:lvlJc w:val="left"/>
+      <w:pPr>
+        <w:ind w:left="1440" w:hanging="360"/>
+      </w:pPr>
+    </w:lvl>
+    <w:lvl w:ilvl="2" w:tplc="0809001B" w:tentative="1">
+      <w:start w:val="1"/>
+      <w:numFmt w:val="lowerRoman"/>
+      <w:lvlText w:val="%3."/>
+      <w:lvlJc w:val="right"/>
+      <w:pPr>
+        <w:ind w:left="2160" w:hanging="180"/>
+      </w:pPr>
+    </w:lvl>
+    <w:lvl w:ilvl="3" w:tplc="0809000F" w:tentative="1">
+      <w:start w:val="1"/>
+      <w:numFmt w:val="decimal"/>
+      <w:lvlText w:val="%4."/>
+      <w:lvlJc w:val="left"/>
+      <w:pPr>
+        <w:ind w:left="2880" w:hanging="360"/>
+      </w:pPr>
+    </w:lvl>
+    <w:lvl w:ilvl="4" w:tplc="08090019" w:tentative="1">
+      <w:start w:val="1"/>
+      <w:numFmt w:val="lowerLetter"/>
+      <w:lvlText w:val="%5."/>
+      <w:lvlJc w:val="left"/>
+      <w:pPr>
+        <w:ind w:left="3600" w:hanging="360"/>
+      </w:pPr>
+    </w:lvl>
+    <w:lvl w:ilvl="5" w:tplc="0809001B" w:tentative="1">
+      <w:start w:val="1"/>
+      <w:numFmt w:val="lowerRoman"/>
+      <w:lvlText w:val="%6."/>
+      <w:lvlJc w:val="right"/>
+      <w:pPr>
+        <w:ind w:left="4320" w:hanging="180"/>
+      </w:pPr>
+    </w:lvl>
+    <w:lvl w:ilvl="6" w:tplc="0809000F" w:tentative="1">
+      <w:start w:val="1"/>
+      <w:numFmt w:val="decimal"/>
+      <w:lvlText w:val="%7."/>
+      <w:lvlJc w:val="left"/>
+      <w:pPr>
+        <w:ind w:left="5040" w:hanging="360"/>
+      </w:pPr>
+    </w:lvl>
+    <w:lvl w:ilvl="7" w:tplc="08090019" w:tentative="1">
+      <w:start w:val="1"/>
+      <w:numFmt w:val="lowerLetter"/>
+      <w:lvlText w:val="%8."/>
+      <w:lvlJc w:val="left"/>
+      <w:pPr>
+        <w:ind w:left="5760" w:hanging="360"/>
+      </w:pPr>
+    </w:lvl>
+    <w:lvl w:ilvl="8" w:tplc="0809001B" w:tentative="1">
+      <w:start w:val="1"/>
+      <w:numFmt w:val="lowerRoman"/>
+      <w:lvlText w:val="%9."/>
+      <w:lvlJc w:val="right"/>
+      <w:pPr>
+        <w:ind w:left="6480" w:hanging="180"/>
+      </w:pPr>
+    </w:lvl>
+  </w:abstractNum>
+  <w:abstractNum w:abstractNumId="2" w15:restartNumberingAfterBreak="0">
     <w:nsid w:val="774319F3"/>
     <w:multiLevelType w:val="hybridMultilevel"/>
     <w:tmpl w:val="4F5260BC"/>
@@ -846,10 +955,13 @@
     </w:lvl>
   </w:abstractNum>
   <w:num w:numId="1">
-    <w:abstractNumId w:val="1"/>
+    <w:abstractNumId w:val="2"/>
   </w:num>
   <w:num w:numId="2">
     <w:abstractNumId w:val="0"/>
+  </w:num>
+  <w:num w:numId="3">
+    <w:abstractNumId w:val="1"/>
   </w:num>
 </w:numbering>
 </file>

</xml_diff>